<commit_message>
Deleting and renaming files in the SourceCode/Beta directory
</commit_message>
<xml_diff>
--- a/PropsForTests/siscam_indicacao_programa_prefeitura_no_seu_bairrocjofqryb.docx
+++ b/PropsForTests/siscam_indicacao_programa_prefeitura_no_seu_bairrocjofqryb.docx
@@ -89,47 +89,7 @@
           <w:sz w:val="24"/>
           <w:szCs w:val="24"/>
         </w:rPr>
-        <w:t xml:space="preserve">Programa “Prefeitura no </w:t>
-      </w:r>
-      <w:proofErr w:type="spellStart"/>
-      <w:r>
-        <w:rPr>
-          <w:rFonts w:ascii="Arial" w:hAnsi="Arial" w:cs="Arial"/>
-          <w:b/>
-          <w:sz w:val="24"/>
-          <w:szCs w:val="24"/>
-        </w:rPr>
-        <w:t>seu</w:t>
-      </w:r>
-      <w:del w:id="0" w:author="Christian Martin dos Santos" w:date="2025-05-20T00:31:00Z" w16du:dateUtc="2025-05-20T03:31:00Z">
-        <w:r>
-          <w:rPr>
-            <w:rFonts w:ascii="Arial" w:hAnsi="Arial" w:cs="Arial"/>
-            <w:b/>
-            <w:sz w:val="24"/>
-            <w:szCs w:val="24"/>
-          </w:rPr>
-          <w:delText xml:space="preserve"> </w:delText>
-        </w:r>
-      </w:del>
-      <w:r>
-        <w:rPr>
-          <w:rFonts w:ascii="Arial" w:hAnsi="Arial" w:cs="Arial"/>
-          <w:b/>
-          <w:sz w:val="24"/>
-          <w:szCs w:val="24"/>
-        </w:rPr>
-        <w:t>Bairro</w:t>
-      </w:r>
-      <w:proofErr w:type="spellEnd"/>
-      <w:r>
-        <w:rPr>
-          <w:rFonts w:ascii="Arial" w:hAnsi="Arial" w:cs="Arial"/>
-          <w:b/>
-          <w:sz w:val="24"/>
-          <w:szCs w:val="24"/>
-        </w:rPr>
-        <w:t>”</w:t>
+        <w:t>Programa “Prefeitura no seu Bairro”</w:t>
       </w:r>
       <w:r>
         <w:rPr>
@@ -465,8 +425,8 @@
           <w:sz w:val="24"/>
           <w:szCs w:val="24"/>
         </w:rPr>
-        <w:pict w14:anchorId="0FED4011">
-          <v:rect id="_x0000_i1025" style="width:0;height:1.5pt" o:hralign="center" o:hrstd="t" o:hr="t" fillcolor="#a0a0a0" stroked="f"/>
+        <w:pict w14:anchorId="183FC94D">
+          <v:rect id="_x0000_i1053" style="width:0;height:1.5pt" o:hralign="center" o:hrstd="t" o:hr="t" fillcolor="#a0a0a0" stroked="f"/>
         </w:pict>
       </w:r>
     </w:p>
@@ -640,8 +600,8 @@
           <w:sz w:val="24"/>
           <w:szCs w:val="24"/>
         </w:rPr>
-        <w:pict w14:anchorId="0FED4012">
-          <v:rect id="_x0000_i1026" style="width:0;height:1.5pt" o:hralign="center" o:hrstd="t" o:hr="t" fillcolor="#a0a0a0" stroked="f"/>
+        <w:pict w14:anchorId="183FC94E">
+          <v:rect id="_x0000_i1054" style="width:0;height:1.5pt" o:hralign="center" o:hrstd="t" o:hr="t" fillcolor="#a0a0a0" stroked="f"/>
         </w:pict>
       </w:r>
     </w:p>
@@ -873,8 +833,8 @@
           <w:sz w:val="24"/>
           <w:szCs w:val="24"/>
         </w:rPr>
-        <w:pict w14:anchorId="0FED4013">
-          <v:rect id="_x0000_i1027" style="width:0;height:1.5pt" o:hralign="center" o:hrstd="t" o:hr="t" fillcolor="#a0a0a0" stroked="f"/>
+        <w:pict w14:anchorId="183FC94F">
+          <v:rect id="_x0000_i1055" style="width:0;height:1.5pt" o:hralign="center" o:hrstd="t" o:hr="t" fillcolor="#a0a0a0" stroked="f"/>
         </w:pict>
       </w:r>
     </w:p>
@@ -1025,8 +985,8 @@
           <w:sz w:val="24"/>
           <w:szCs w:val="24"/>
         </w:rPr>
-        <w:pict w14:anchorId="0FED4014">
-          <v:rect id="_x0000_i1028" style="width:0;height:1.5pt" o:hralign="center" o:hrstd="t" o:hr="t" fillcolor="#a0a0a0" stroked="f"/>
+        <w:pict w14:anchorId="183FC950">
+          <v:rect id="_x0000_i1056" style="width:0;height:1.5pt" o:hralign="center" o:hrstd="t" o:hr="t" fillcolor="#a0a0a0" stroked="f"/>
         </w:pict>
       </w:r>
     </w:p>
@@ -1347,7 +1307,7 @@
       <mc:AlternateContent>
         <mc:Choice Requires="wps">
           <w:drawing>
-            <wp:anchor distT="0" distB="0" distL="114300" distR="114300" simplePos="0" relativeHeight="251657216" behindDoc="0" locked="0" layoutInCell="1" allowOverlap="1" wp14:anchorId="0FED401A" wp14:editId="0FED401B">
+            <wp:anchor distT="0" distB="0" distL="114300" distR="114300" simplePos="0" relativeHeight="251657216" behindDoc="0" locked="0" layoutInCell="1" allowOverlap="1" wp14:anchorId="183FC956" wp14:editId="183FC957">
               <wp:simplePos x="0" y="0"/>
               <wp:positionH relativeFrom="column">
                 <wp:posOffset>424180</wp:posOffset>
@@ -1403,16 +1363,7 @@
                               <w:sz w:val="40"/>
                               <w:szCs w:val="40"/>
                             </w:rPr>
-                            <w:t xml:space="preserve">Câmara Municipal de Santa </w:t>
-                          </w:r>
-                          <w:proofErr w:type="spellStart"/>
-                          <w:r>
-                            <w:rPr>
-                              <w:rFonts w:ascii="Arial" w:hAnsi="Arial" w:cs="Arial"/>
-                              <w:sz w:val="40"/>
-                              <w:szCs w:val="40"/>
-                            </w:rPr>
-                            <w:t>Bárbara</w:t>
+                            <w:t>Câmara Municipal de Santa Bárbara</w:t>
                           </w:r>
                           <w:r>
                             <w:rPr>
@@ -1430,7 +1381,6 @@
                             </w:rPr>
                             <w:t>Oeste</w:t>
                           </w:r>
-                          <w:proofErr w:type="spellEnd"/>
                         </w:p>
                         <w:p>
                           <w:pPr>
@@ -1469,11 +1419,11 @@
         </mc:Choice>
         <mc:Fallback>
           <w:pict>
-            <v:shapetype id="_x0000_t202" coordsize="21600,21600" o:spt="202" path="m,l,21600r21600,l21600,xe">
+            <v:shapetype w14:anchorId="183FC956" id="_x0000_t202" coordsize="21600,21600" o:spt="202" path="m,l,21600r21600,l21600,xe">
               <v:stroke joinstyle="miter"/>
               <v:path gradientshapeok="t" o:connecttype="rect"/>
             </v:shapetype>
-            <v:shape id="Caixa de texto 29" o:spid="_x0000_s1026" type="#_x0000_t202" style="position:absolute;margin-left:33.4pt;margin-top:19.7pt;width:420.7pt;height:49.35pt;z-index:251657216;visibility:visible;mso-wrap-style:square;mso-width-percent:0;mso-height-percent:200;mso-wrap-distance-left:9pt;mso-wrap-distance-top:0;mso-wrap-distance-right:9pt;mso-wrap-distance-bottom:0;mso-position-horizontal:absolute;mso-position-horizontal-relative:text;mso-position-vertical:absolute;mso-position-vertical-relative:text;mso-width-percent:0;mso-height-percent:200;mso-width-relative:margin;mso-height-relative:margin;v-text-anchor:top" o:gfxdata="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" filled="f" strokecolor="white">
+            <v:shape id="Caixa de texto 29" o:spid="_x0000_s1026" type="#_x0000_t202" style="position:absolute;margin-left:33.4pt;margin-top:19.7pt;width:420.7pt;height:49.35pt;z-index:251657216;visibility:visible;mso-wrap-style:square;mso-width-percent:0;mso-height-percent:200;mso-wrap-distance-left:9pt;mso-wrap-distance-top:0;mso-wrap-distance-right:9pt;mso-wrap-distance-bottom:0;mso-position-horizontal:absolute;mso-position-horizontal-relative:text;mso-position-vertical:absolute;mso-position-vertical-relative:text;mso-width-percent:0;mso-height-percent:200;mso-width-relative:margin;mso-height-relative:margin;v-text-anchor:top" o:gfxdata="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" filled="f" strokecolor="white">
               <v:textbox style="mso-fit-shape-to-text:t">
                 <w:txbxContent>
                   <w:p>
@@ -1491,17 +1441,7 @@
                         <w:sz w:val="40"/>
                         <w:szCs w:val="40"/>
                       </w:rPr>
-                      <w:t xml:space="preserve">Câmara Municipal de Santa </w:t>
-                    </w:r>
-                    <w:proofErr w:type="spellStart"/>
-                    <w:proofErr w:type="gramStart"/>
-                    <w:r>
-                      <w:rPr>
-                        <w:rFonts w:ascii="Arial" w:hAnsi="Arial" w:cs="Arial"/>
-                        <w:sz w:val="40"/>
-                        <w:szCs w:val="40"/>
-                      </w:rPr>
-                      <w:t>Bárbara</w:t>
+                      <w:t>Câmara Municipal de Santa Bárbara</w:t>
                     </w:r>
                     <w:r>
                       <w:rPr>
@@ -1519,8 +1459,6 @@
                       </w:rPr>
                       <w:t>Oeste</w:t>
                     </w:r>
-                    <w:proofErr w:type="spellEnd"/>
-                    <w:proofErr w:type="gramEnd"/>
                   </w:p>
                   <w:p>
                     <w:pPr>
@@ -1554,7 +1492,7 @@
       <mc:AlternateContent>
         <mc:Choice Requires="wps">
           <w:drawing>
-            <wp:anchor distT="0" distB="0" distL="114300" distR="114300" simplePos="0" relativeHeight="251658240" behindDoc="0" locked="0" layoutInCell="1" allowOverlap="1" wp14:anchorId="0FED401C" wp14:editId="0FED401D">
+            <wp:anchor distT="0" distB="0" distL="114300" distR="114300" simplePos="0" relativeHeight="251658240" behindDoc="0" locked="0" layoutInCell="1" allowOverlap="1" wp14:anchorId="183FC958" wp14:editId="183FC959">
               <wp:simplePos x="0" y="0"/>
               <wp:positionH relativeFrom="column">
                 <wp:posOffset>-767080</wp:posOffset>
@@ -1601,10 +1539,10 @@
                               <w:noProof/>
                             </w:rPr>
                             <w:drawing>
-                              <wp:inline distT="0" distB="0" distL="0" distR="0" wp14:anchorId="0FED4021" wp14:editId="0FED4022">
+                              <wp:inline distT="0" distB="0" distL="0" distR="0" wp14:anchorId="183FC95D" wp14:editId="183FC95E">
                                 <wp:extent cx="1028700" cy="1143000"/>
                                 <wp:effectExtent l="0" t="0" r="0" b="0"/>
-                                <wp:docPr id="53" name="Imagem 1"/>
+                                <wp:docPr id="27" name="Imagem 1"/>
                                 <wp:cNvGraphicFramePr>
                                   <a:graphicFrameLocks xmlns:a="http://schemas.openxmlformats.org/drawingml/2006/main" noChangeAspect="1"/>
                                 </wp:cNvGraphicFramePr>
@@ -1669,7 +1607,7 @@
         </mc:Choice>
         <mc:Fallback>
           <w:pict>
-            <v:shape id="Caixa de texto 28" o:spid="_x0000_s1027" type="#_x0000_t202" style="position:absolute;margin-left:-60.4pt;margin-top:0;width:96.2pt;height:97.95pt;z-index:251658240;visibility:visible;mso-wrap-style:none;mso-width-percent:400;mso-height-percent:200;mso-wrap-distance-left:9pt;mso-wrap-distance-top:0;mso-wrap-distance-right:9pt;mso-wrap-distance-bottom:0;mso-position-horizontal:absolute;mso-position-horizontal-relative:text;mso-position-vertical:absolute;mso-position-vertical-relative:text;mso-width-percent:400;mso-height-percent:200;mso-width-relative:margin;mso-height-relative:margin;v-text-anchor:top" o:gfxdata="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" filled="f" strokecolor="white">
+            <v:shape w14:anchorId="183FC958" id="Caixa de texto 28" o:spid="_x0000_s1027" type="#_x0000_t202" style="position:absolute;margin-left:-60.4pt;margin-top:0;width:96.2pt;height:97.95pt;z-index:251658240;visibility:visible;mso-wrap-style:none;mso-width-percent:400;mso-height-percent:200;mso-wrap-distance-left:9pt;mso-wrap-distance-top:0;mso-wrap-distance-right:9pt;mso-wrap-distance-bottom:0;mso-position-horizontal:absolute;mso-position-horizontal-relative:text;mso-position-vertical:absolute;mso-position-vertical-relative:text;mso-width-percent:400;mso-height-percent:200;mso-width-relative:margin;mso-height-relative:margin;v-text-anchor:top" o:gfxdata="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" filled="f" strokecolor="white">
               <v:textbox style="mso-fit-shape-to-text:t">
                 <w:txbxContent>
                   <w:p>
@@ -1678,10 +1616,10 @@
                         <w:noProof/>
                       </w:rPr>
                       <w:drawing>
-                        <wp:inline distT="0" distB="0" distL="0" distR="0" wp14:anchorId="3BF75211" wp14:editId="1A143723">
+                        <wp:inline distT="0" distB="0" distL="0" distR="0" wp14:anchorId="183FC95D" wp14:editId="183FC95E">
                           <wp:extent cx="1028700" cy="1143000"/>
                           <wp:effectExtent l="0" t="0" r="0" b="0"/>
-                          <wp:docPr id="53" name="Imagem 1"/>
+                          <wp:docPr id="27" name="Imagem 1"/>
                           <wp:cNvGraphicFramePr>
                             <a:graphicFrameLocks xmlns:a="http://schemas.openxmlformats.org/drawingml/2006/main" noChangeAspect="1"/>
                           </wp:cNvGraphicFramePr>
@@ -1695,7 +1633,7 @@
                                   </pic:cNvPicPr>
                                 </pic:nvPicPr>
                                 <pic:blipFill>
-                                  <a:blip r:embed="rId2">
+                                  <a:blip r:embed="rId1">
                                     <a:extLst>
                                       <a:ext uri="{28A0092B-C50C-407E-A947-70E740481C1C}">
                                         <a14:useLocalDpi xmlns:a14="http://schemas.microsoft.com/office/drawing/2010/main" val="0"/>
@@ -1743,7 +1681,7 @@
   <w:abstractNum w:abstractNumId="0" w15:restartNumberingAfterBreak="0">
     <w:nsid w:val="FFFFFF83"/>
     <w:multiLevelType w:val="singleLevel"/>
-    <w:tmpl w:val="0C8EDE02"/>
+    <w:tmpl w:val="0EFC3870"/>
     <w:lvl w:ilvl="0">
       <w:start w:val="1"/>
       <w:numFmt w:val="bullet"/>
@@ -2261,30 +2199,22 @@
       </w:pPr>
     </w:lvl>
   </w:abstractNum>
-  <w:num w:numId="1" w16cid:durableId="531580638">
+  <w:num w:numId="1" w16cid:durableId="2134860952">
     <w:abstractNumId w:val="4"/>
   </w:num>
-  <w:num w:numId="2" w16cid:durableId="1404453129">
+  <w:num w:numId="2" w16cid:durableId="539785958">
     <w:abstractNumId w:val="1"/>
   </w:num>
-  <w:num w:numId="3" w16cid:durableId="1307126603">
+  <w:num w:numId="3" w16cid:durableId="2030181757">
     <w:abstractNumId w:val="2"/>
   </w:num>
-  <w:num w:numId="4" w16cid:durableId="429472745">
+  <w:num w:numId="4" w16cid:durableId="504246021">
     <w:abstractNumId w:val="3"/>
   </w:num>
-  <w:num w:numId="5" w16cid:durableId="1014455635">
+  <w:num w:numId="5" w16cid:durableId="1468623091">
     <w:abstractNumId w:val="0"/>
   </w:num>
 </w:numbering>
-</file>
-
-<file path=word/people.xml><?xml version="1.0" encoding="utf-8"?>
-<w15:people xmlns:wpc="http://schemas.microsoft.com/office/word/2010/wordprocessingCanvas" xmlns:cx="http://schemas.microsoft.com/office/drawing/2014/chartex" xmlns:cx1="http://schemas.microsoft.com/office/drawing/2015/9/8/chartex" xmlns:cx2="http://schemas.microsoft.com/office/drawing/2015/10/21/chartex" xmlns:cx3="http://schemas.microsoft.com/office/drawing/2016/5/9/chartex" xmlns:cx4="http://schemas.microsoft.com/office/drawing/2016/5/10/chartex" xmlns:cx5="http://schemas.microsoft.com/office/drawing/2016/5/11/chartex" xmlns:cx6="http://schemas.microsoft.com/office/drawing/2016/5/12/chartex" xmlns:cx7="http://schemas.microsoft.com/office/drawing/2016/5/13/chartex" xmlns:cx8="http://schemas.microsoft.com/office/drawing/2016/5/14/chartex" xmlns:mc="http://schemas.openxmlformats.org/markup-compatibility/2006" xmlns:aink="http://schemas.microsoft.com/office/drawing/2016/ink" xmlns:am3d="http://schemas.microsoft.com/office/drawing/2017/model3d" xmlns:o="urn:schemas-microsoft-com:office:office" xmlns:oel="http://schemas.microsoft.com/office/2019/extlst" xmlns:r="http://schemas.openxmlformats.org/officeDocument/2006/relationships" xmlns:m="http://schemas.openxmlformats.org/officeDocument/2006/math" xmlns:v="urn:schemas-microsoft-com:vml" xmlns:wp14="http://schemas.microsoft.com/office/word/2010/wordprocessingDrawing" xmlns:wp="http://schemas.openxmlformats.org/drawingml/2006/wordprocessingDrawing" xmlns:w10="urn:schemas-microsoft-com:office:word" xmlns:w="http://schemas.openxmlformats.org/wordprocessingml/2006/main" xmlns:w14="http://schemas.microsoft.com/office/word/2010/wordml" xmlns:w15="http://schemas.microsoft.com/office/word/2012/wordml" xmlns:w16cex="http://schemas.microsoft.com/office/word/2018/wordml/cex" xmlns:w16cid="http://schemas.microsoft.com/office/word/2016/wordml/cid" xmlns:w16="http://schemas.microsoft.com/office/word/2018/wordml" xmlns:w16du="http://schemas.microsoft.com/office/word/2023/wordml/word16du" xmlns:w16sdtdh="http://schemas.microsoft.com/office/word/2020/wordml/sdtdatahash" xmlns:w16sdtfl="http://schemas.microsoft.com/office/word/2024/wordml/sdtformatlock" xmlns:w16se="http://schemas.microsoft.com/office/word/2015/wordml/symex" xmlns:wpg="http://schemas.microsoft.com/office/word/2010/wordprocessingGroup" xmlns:wpi="http://schemas.microsoft.com/office/word/2010/wordprocessingInk" xmlns:wne="http://schemas.microsoft.com/office/word/2006/wordml" xmlns:wps="http://schemas.microsoft.com/office/word/2010/wordprocessingShape" mc:Ignorable="w14 w15 w16se w16cid w16 w16cex w16sdtdh w16sdtfl w16du wp14">
-  <w15:person w15:author="Christian Martin dos Santos">
-    <w15:presenceInfo w15:providerId="Windows Live" w15:userId="b9d32cbcc7e7c56d"/>
-  </w15:person>
-</w15:people>
 </file>
 
 <file path=word/styles.xml><?xml version="1.0" encoding="utf-8"?>
@@ -2801,7 +2731,7 @@
   <w:style w:type="paragraph" w:styleId="Lista2">
     <w:name w:val="List 2"/>
     <w:basedOn w:val="Normal"/>
-    <w:rsid w:val="00D343FD"/>
+    <w:rsid w:val="00C30050"/>
     <w:pPr>
       <w:ind w:left="566" w:hanging="283"/>
       <w:contextualSpacing/>
@@ -2812,18 +2742,18 @@
     <w:basedOn w:val="Normal"/>
     <w:next w:val="Normal"/>
     <w:link w:val="SaudaoChar"/>
-    <w:rsid w:val="00D343FD"/>
+    <w:rsid w:val="00C30050"/>
   </w:style>
   <w:style w:type="character" w:customStyle="1" w:styleId="SaudaoChar">
     <w:name w:val="Saudação Char"/>
     <w:basedOn w:val="Fontepargpadro"/>
     <w:link w:val="Saudao"/>
-    <w:rsid w:val="00D343FD"/>
+    <w:rsid w:val="00C30050"/>
   </w:style>
   <w:style w:type="paragraph" w:styleId="Commarcadores2">
     <w:name w:val="List Bullet 2"/>
     <w:basedOn w:val="Normal"/>
-    <w:rsid w:val="00D343FD"/>
+    <w:rsid w:val="00C30050"/>
     <w:pPr>
       <w:numPr>
         <w:numId w:val="5"/>
@@ -2835,7 +2765,7 @@
     <w:name w:val="Body Text"/>
     <w:basedOn w:val="Normal"/>
     <w:link w:val="CorpodetextoChar"/>
-    <w:rsid w:val="00D343FD"/>
+    <w:rsid w:val="00C30050"/>
     <w:pPr>
       <w:spacing w:after="120"/>
     </w:pPr>
@@ -2844,13 +2774,13 @@
     <w:name w:val="Corpo de texto Char"/>
     <w:basedOn w:val="Fontepargpadro"/>
     <w:link w:val="Corpodetexto"/>
-    <w:rsid w:val="00D343FD"/>
+    <w:rsid w:val="00C30050"/>
   </w:style>
   <w:style w:type="paragraph" w:styleId="Primeirorecuodecorpodetexto">
     <w:name w:val="Body Text First Indent"/>
     <w:basedOn w:val="Corpodetexto"/>
     <w:link w:val="PrimeirorecuodecorpodetextoChar"/>
-    <w:rsid w:val="00D343FD"/>
+    <w:rsid w:val="00C30050"/>
     <w:pPr>
       <w:spacing w:after="0"/>
       <w:ind w:firstLine="360"/>
@@ -2860,13 +2790,13 @@
     <w:name w:val="Primeiro recuo de corpo de texto Char"/>
     <w:basedOn w:val="CorpodetextoChar"/>
     <w:link w:val="Primeirorecuodecorpodetexto"/>
-    <w:rsid w:val="00D343FD"/>
+    <w:rsid w:val="00C30050"/>
   </w:style>
   <w:style w:type="paragraph" w:styleId="Primeirorecuodecorpodetexto2">
     <w:name w:val="Body Text First Indent 2"/>
     <w:basedOn w:val="Recuodecorpodetexto"/>
     <w:link w:val="Primeirorecuodecorpodetexto2Char"/>
-    <w:rsid w:val="00D343FD"/>
+    <w:rsid w:val="00C30050"/>
     <w:pPr>
       <w:ind w:left="360" w:firstLine="360"/>
       <w:jc w:val="left"/>
@@ -2881,7 +2811,7 @@
     <w:name w:val="Recuo de corpo de texto Char"/>
     <w:basedOn w:val="Fontepargpadro"/>
     <w:link w:val="Recuodecorpodetexto"/>
-    <w:rsid w:val="00D343FD"/>
+    <w:rsid w:val="00C30050"/>
     <w:rPr>
       <w:rFonts w:ascii="Bookman Old Style" w:hAnsi="Bookman Old Style"/>
       <w:sz w:val="24"/>
@@ -2892,7 +2822,7 @@
     <w:name w:val="Primeiro recuo de corpo de texto 2 Char"/>
     <w:basedOn w:val="RecuodecorpodetextoChar"/>
     <w:link w:val="Primeirorecuodecorpodetexto2"/>
-    <w:rsid w:val="00D343FD"/>
+    <w:rsid w:val="00C30050"/>
     <w:rPr>
       <w:rFonts w:ascii="Bookman Old Style" w:hAnsi="Bookman Old Style"/>
       <w:sz w:val="24"/>

</xml_diff>